<commit_message>
Correção de erros ortográficos e novo tópico, resultado final
</commit_message>
<xml_diff>
--- a/Cronograma V2.7.6.docx
+++ b/Cronograma V2.7.6.docx
@@ -1630,8 +1630,6 @@
           <w:szCs w:val="24"/>
         </w:rPr>
       </w:pPr>
-      <w:bookmarkStart w:id="0" w:name="_GoBack"/>
-      <w:bookmarkEnd w:id="0"/>
     </w:p>
     <w:p>
       <w:pPr>
@@ -1740,7 +1738,7 @@
           <w:sz w:val="28"/>
         </w:rPr>
       </w:pPr>
-      <w:bookmarkStart w:id="1" w:name="_Toc514710240"/>
+      <w:bookmarkStart w:id="0" w:name="_Toc514710240"/>
       <w:r>
         <w:rPr>
           <w:rFonts w:ascii="Times New Roman" w:hAnsi="Times New Roman" w:cs="Times New Roman"/>
@@ -1749,7 +1747,7 @@
         </w:rPr>
         <w:t>Março</w:t>
       </w:r>
-      <w:bookmarkEnd w:id="1"/>
+      <w:bookmarkEnd w:id="0"/>
       <w:r>
         <w:rPr>
           <w:rFonts w:ascii="Times New Roman" w:hAnsi="Times New Roman" w:cs="Times New Roman"/>
@@ -1900,7 +1898,7 @@
           <w:sz w:val="28"/>
         </w:rPr>
       </w:pPr>
-      <w:bookmarkStart w:id="2" w:name="_Toc514710241"/>
+      <w:bookmarkStart w:id="1" w:name="_Toc514710241"/>
       <w:r>
         <w:rPr>
           <w:rFonts w:ascii="Times New Roman" w:hAnsi="Times New Roman" w:cs="Times New Roman"/>
@@ -1909,7 +1907,7 @@
         </w:rPr>
         <w:t>Abril</w:t>
       </w:r>
-      <w:bookmarkEnd w:id="2"/>
+      <w:bookmarkEnd w:id="1"/>
     </w:p>
     <w:p>
       <w:pPr>
@@ -2005,7 +2003,7 @@
         </w:rPr>
         <w:tab/>
       </w:r>
-      <w:bookmarkStart w:id="3" w:name="_Toc514710242"/>
+      <w:bookmarkStart w:id="2" w:name="_Toc514710242"/>
       <w:r>
         <w:rPr>
           <w:rFonts w:ascii="Times New Roman" w:hAnsi="Times New Roman" w:cs="Times New Roman"/>
@@ -2020,7 +2018,7 @@
         </w:rPr>
         <w:t xml:space="preserve"> preliminar</w:t>
       </w:r>
-      <w:bookmarkEnd w:id="3"/>
+      <w:bookmarkEnd w:id="2"/>
     </w:p>
     <w:tbl>
       <w:tblPr>
@@ -5067,7 +5065,7 @@
           <w:sz w:val="28"/>
         </w:rPr>
       </w:pPr>
-      <w:bookmarkStart w:id="4" w:name="_Toc514710243"/>
+      <w:bookmarkStart w:id="3" w:name="_Toc514710243"/>
       <w:r>
         <w:rPr>
           <w:rFonts w:ascii="Times New Roman" w:hAnsi="Times New Roman" w:cs="Times New Roman"/>
@@ -5085,7 +5083,7 @@
         </w:rPr>
         <w:t>o</w:t>
       </w:r>
-      <w:bookmarkEnd w:id="4"/>
+      <w:bookmarkEnd w:id="3"/>
     </w:p>
     <w:p>
       <w:pPr>
@@ -5111,24 +5109,24 @@
           <w:sz w:val="28"/>
         </w:rPr>
       </w:pPr>
-      <w:bookmarkStart w:id="5" w:name="_Tabela_2_–"/>
+      <w:bookmarkStart w:id="4" w:name="_Tabela_2_–"/>
+      <w:bookmarkEnd w:id="4"/>
+      <w:r>
+        <w:rPr>
+          <w:rFonts w:ascii="Times New Roman" w:hAnsi="Times New Roman" w:cs="Times New Roman"/>
+          <w:sz w:val="28"/>
+        </w:rPr>
+        <w:tab/>
+      </w:r>
+      <w:bookmarkStart w:id="5" w:name="_Toc514710244"/>
+      <w:r>
+        <w:rPr>
+          <w:rFonts w:ascii="Times New Roman" w:hAnsi="Times New Roman" w:cs="Times New Roman"/>
+          <w:sz w:val="28"/>
+        </w:rPr>
+        <w:t>Tabela 2 – Modelos de baterias</w:t>
+      </w:r>
       <w:bookmarkEnd w:id="5"/>
-      <w:r>
-        <w:rPr>
-          <w:rFonts w:ascii="Times New Roman" w:hAnsi="Times New Roman" w:cs="Times New Roman"/>
-          <w:sz w:val="28"/>
-        </w:rPr>
-        <w:tab/>
-      </w:r>
-      <w:bookmarkStart w:id="6" w:name="_Toc514710244"/>
-      <w:r>
-        <w:rPr>
-          <w:rFonts w:ascii="Times New Roman" w:hAnsi="Times New Roman" w:cs="Times New Roman"/>
-          <w:sz w:val="28"/>
-        </w:rPr>
-        <w:t>Tabela 2 – Modelos de baterias</w:t>
-      </w:r>
-      <w:bookmarkEnd w:id="6"/>
     </w:p>
     <w:tbl>
       <w:tblPr>
@@ -5184,7 +5182,7 @@
                 <w:lang w:eastAsia="pt-BR"/>
               </w:rPr>
             </w:pPr>
-            <w:bookmarkStart w:id="7" w:name="_Hlk514176624"/>
+            <w:bookmarkStart w:id="6" w:name="_Hlk514176624"/>
             <w:r>
               <w:rPr>
                 <w:rFonts w:ascii="Times New Roman" w:eastAsia="Times New Roman" w:hAnsi="Times New Roman" w:cs="Times New Roman"/>
@@ -5964,7 +5962,7 @@
           </w:p>
         </w:tc>
       </w:tr>
-      <w:bookmarkStart w:id="8" w:name="tabela_01"/>
+      <w:bookmarkStart w:id="7" w:name="tabela_01"/>
       <w:tr>
         <w:trPr>
           <w:trHeight w:val="454"/>
@@ -6036,7 +6034,7 @@
               </w:rPr>
               <w:fldChar w:fldCharType="end"/>
             </w:r>
-            <w:bookmarkEnd w:id="8"/>
+            <w:bookmarkEnd w:id="7"/>
           </w:p>
         </w:tc>
         <w:tc>
@@ -6504,7 +6502,7 @@
           </w:p>
         </w:tc>
       </w:tr>
-      <w:bookmarkStart w:id="9" w:name="tabela_02"/>
+      <w:bookmarkStart w:id="8" w:name="tabela_02"/>
       <w:tr>
         <w:trPr>
           <w:trHeight w:val="454"/>
@@ -6576,7 +6574,7 @@
               </w:rPr>
               <w:fldChar w:fldCharType="end"/>
             </w:r>
-            <w:bookmarkEnd w:id="9"/>
+            <w:bookmarkEnd w:id="8"/>
           </w:p>
         </w:tc>
         <w:tc>
@@ -7024,7 +7022,7 @@
           </w:p>
         </w:tc>
       </w:tr>
-      <w:bookmarkStart w:id="10" w:name="tabela_03"/>
+      <w:bookmarkStart w:id="9" w:name="tabela_03"/>
       <w:tr>
         <w:trPr>
           <w:trHeight w:val="454"/>
@@ -7096,7 +7094,7 @@
               </w:rPr>
               <w:fldChar w:fldCharType="end"/>
             </w:r>
-            <w:bookmarkEnd w:id="10"/>
+            <w:bookmarkEnd w:id="9"/>
           </w:p>
         </w:tc>
         <w:tc>
@@ -7544,7 +7542,7 @@
           </w:p>
         </w:tc>
       </w:tr>
-      <w:bookmarkStart w:id="11" w:name="tabela_04"/>
+      <w:bookmarkStart w:id="10" w:name="tabela_04"/>
       <w:tr>
         <w:trPr>
           <w:trHeight w:val="454"/>
@@ -7616,7 +7614,7 @@
               </w:rPr>
               <w:fldChar w:fldCharType="end"/>
             </w:r>
-            <w:bookmarkEnd w:id="11"/>
+            <w:bookmarkEnd w:id="10"/>
           </w:p>
         </w:tc>
         <w:tc>
@@ -8064,7 +8062,7 @@
           </w:p>
         </w:tc>
       </w:tr>
-      <w:bookmarkStart w:id="12" w:name="tabela_05"/>
+      <w:bookmarkStart w:id="11" w:name="tabela_05"/>
       <w:tr>
         <w:trPr>
           <w:trHeight w:val="454"/>
@@ -8136,7 +8134,7 @@
               </w:rPr>
               <w:fldChar w:fldCharType="end"/>
             </w:r>
-            <w:bookmarkEnd w:id="12"/>
+            <w:bookmarkEnd w:id="11"/>
           </w:p>
         </w:tc>
         <w:tc>
@@ -8596,7 +8594,7 @@
           </w:p>
         </w:tc>
       </w:tr>
-      <w:bookmarkStart w:id="13" w:name="tabela_06"/>
+      <w:bookmarkStart w:id="12" w:name="tabela_06"/>
       <w:tr>
         <w:trPr>
           <w:trHeight w:val="454"/>
@@ -8668,7 +8666,7 @@
               </w:rPr>
               <w:fldChar w:fldCharType="end"/>
             </w:r>
-            <w:bookmarkEnd w:id="13"/>
+            <w:bookmarkEnd w:id="12"/>
           </w:p>
         </w:tc>
         <w:tc>
@@ -9148,7 +9146,7 @@
           </w:p>
         </w:tc>
       </w:tr>
-      <w:bookmarkStart w:id="14" w:name="tabela_07"/>
+      <w:bookmarkStart w:id="13" w:name="tabela_07"/>
       <w:tr>
         <w:trPr>
           <w:trHeight w:val="454"/>
@@ -9220,7 +9218,7 @@
               </w:rPr>
               <w:fldChar w:fldCharType="end"/>
             </w:r>
-            <w:bookmarkEnd w:id="14"/>
+            <w:bookmarkEnd w:id="13"/>
           </w:p>
         </w:tc>
         <w:tc>
@@ -9710,7 +9708,7 @@
           </w:p>
         </w:tc>
       </w:tr>
-      <w:bookmarkStart w:id="15" w:name="tabela_08"/>
+      <w:bookmarkStart w:id="14" w:name="tabela_08"/>
       <w:tr>
         <w:trPr>
           <w:trHeight w:val="454"/>
@@ -9782,7 +9780,7 @@
               </w:rPr>
               <w:fldChar w:fldCharType="end"/>
             </w:r>
-            <w:bookmarkEnd w:id="15"/>
+            <w:bookmarkEnd w:id="14"/>
           </w:p>
         </w:tc>
         <w:tc>
@@ -10282,7 +10280,7 @@
           </w:p>
         </w:tc>
       </w:tr>
-      <w:bookmarkStart w:id="16" w:name="tabela_09"/>
+      <w:bookmarkStart w:id="15" w:name="tabela_09"/>
       <w:tr>
         <w:trPr>
           <w:trHeight w:val="454"/>
@@ -10343,7 +10341,7 @@
               </w:rPr>
               <w:fldChar w:fldCharType="end"/>
             </w:r>
-            <w:bookmarkEnd w:id="16"/>
+            <w:bookmarkEnd w:id="15"/>
           </w:p>
         </w:tc>
         <w:tc>
@@ -10791,7 +10789,7 @@
           </w:p>
         </w:tc>
       </w:tr>
-      <w:bookmarkStart w:id="17" w:name="tabela_10"/>
+      <w:bookmarkStart w:id="16" w:name="tabela_10"/>
       <w:tr>
         <w:trPr>
           <w:trHeight w:val="454"/>
@@ -10852,7 +10850,7 @@
               </w:rPr>
               <w:fldChar w:fldCharType="end"/>
             </w:r>
-            <w:bookmarkEnd w:id="17"/>
+            <w:bookmarkEnd w:id="16"/>
           </w:p>
         </w:tc>
         <w:tc>
@@ -11147,7 +11145,17 @@
                 <w:szCs w:val="24"/>
                 <w:lang w:eastAsia="pt-BR"/>
               </w:rPr>
-              <w:t>orçamento</w:t>
+              <w:t>O</w:t>
+            </w:r>
+            <w:r>
+              <w:rPr>
+                <w:rFonts w:ascii="Times New Roman" w:eastAsia="Times New Roman" w:hAnsi="Times New Roman" w:cs="Times New Roman"/>
+                <w:color w:val="000000"/>
+                <w:sz w:val="24"/>
+                <w:szCs w:val="24"/>
+                <w:lang w:eastAsia="pt-BR"/>
+              </w:rPr>
+              <w:t>rçamento</w:t>
             </w:r>
           </w:p>
         </w:tc>
@@ -11300,7 +11308,7 @@
           </w:p>
         </w:tc>
       </w:tr>
-      <w:bookmarkStart w:id="18" w:name="tabela_11"/>
+      <w:bookmarkStart w:id="17" w:name="tabela_11"/>
       <w:tr>
         <w:trPr>
           <w:trHeight w:val="454"/>
@@ -11361,7 +11369,7 @@
               </w:rPr>
               <w:fldChar w:fldCharType="end"/>
             </w:r>
-            <w:bookmarkEnd w:id="18"/>
+            <w:bookmarkEnd w:id="17"/>
           </w:p>
         </w:tc>
         <w:tc>
@@ -11656,7 +11664,17 @@
                 <w:szCs w:val="24"/>
                 <w:lang w:eastAsia="pt-BR"/>
               </w:rPr>
-              <w:t>orçamento</w:t>
+              <w:t>O</w:t>
+            </w:r>
+            <w:r>
+              <w:rPr>
+                <w:rFonts w:ascii="Times New Roman" w:eastAsia="Times New Roman" w:hAnsi="Times New Roman" w:cs="Times New Roman"/>
+                <w:color w:val="000000"/>
+                <w:sz w:val="24"/>
+                <w:szCs w:val="24"/>
+                <w:lang w:eastAsia="pt-BR"/>
+              </w:rPr>
+              <w:t>rçamento</w:t>
             </w:r>
           </w:p>
         </w:tc>
@@ -11809,7 +11827,7 @@
           </w:p>
         </w:tc>
       </w:tr>
-      <w:bookmarkStart w:id="19" w:name="tabela_12"/>
+      <w:bookmarkStart w:id="18" w:name="tabela_12"/>
       <w:tr>
         <w:trPr>
           <w:trHeight w:val="454"/>
@@ -11870,7 +11888,7 @@
               </w:rPr>
               <w:fldChar w:fldCharType="end"/>
             </w:r>
-            <w:bookmarkEnd w:id="19"/>
+            <w:bookmarkEnd w:id="18"/>
           </w:p>
         </w:tc>
         <w:tc>
@@ -12165,7 +12183,17 @@
                 <w:szCs w:val="24"/>
                 <w:lang w:eastAsia="pt-BR"/>
               </w:rPr>
-              <w:t>orçamento</w:t>
+              <w:t>O</w:t>
+            </w:r>
+            <w:r>
+              <w:rPr>
+                <w:rFonts w:ascii="Times New Roman" w:eastAsia="Times New Roman" w:hAnsi="Times New Roman" w:cs="Times New Roman"/>
+                <w:color w:val="000000"/>
+                <w:sz w:val="24"/>
+                <w:szCs w:val="24"/>
+                <w:lang w:eastAsia="pt-BR"/>
+              </w:rPr>
+              <w:t>rçamento</w:t>
             </w:r>
           </w:p>
         </w:tc>
@@ -12318,7 +12346,7 @@
           </w:p>
         </w:tc>
       </w:tr>
-      <w:bookmarkStart w:id="20" w:name="tabela_13"/>
+      <w:bookmarkStart w:id="19" w:name="tabela_13"/>
       <w:tr>
         <w:trPr>
           <w:trHeight w:val="454"/>
@@ -12379,7 +12407,7 @@
               </w:rPr>
               <w:fldChar w:fldCharType="end"/>
             </w:r>
-            <w:bookmarkEnd w:id="20"/>
+            <w:bookmarkEnd w:id="19"/>
           </w:p>
         </w:tc>
         <w:tc>
@@ -12837,7 +12865,7 @@
           </w:p>
         </w:tc>
       </w:tr>
-      <w:bookmarkStart w:id="21" w:name="tabela_14"/>
+      <w:bookmarkStart w:id="20" w:name="tabela_14"/>
       <w:tr>
         <w:trPr>
           <w:trHeight w:val="454"/>
@@ -12898,7 +12926,7 @@
               </w:rPr>
               <w:fldChar w:fldCharType="end"/>
             </w:r>
-            <w:bookmarkEnd w:id="21"/>
+            <w:bookmarkEnd w:id="20"/>
           </w:p>
         </w:tc>
         <w:tc>
@@ -13376,7 +13404,7 @@
           </w:p>
         </w:tc>
       </w:tr>
-      <w:bookmarkStart w:id="22" w:name="tabela_15"/>
+      <w:bookmarkStart w:id="21" w:name="tabela_15"/>
       <w:tr>
         <w:trPr>
           <w:trHeight w:val="454"/>
@@ -13437,7 +13465,7 @@
               </w:rPr>
               <w:fldChar w:fldCharType="end"/>
             </w:r>
-            <w:bookmarkEnd w:id="22"/>
+            <w:bookmarkEnd w:id="21"/>
           </w:p>
         </w:tc>
         <w:tc>
@@ -13895,7 +13923,7 @@
           </w:p>
         </w:tc>
       </w:tr>
-      <w:bookmarkStart w:id="23" w:name="tabela_16"/>
+      <w:bookmarkStart w:id="22" w:name="tabela_16"/>
       <w:tr>
         <w:trPr>
           <w:trHeight w:val="454"/>
@@ -13936,7 +13964,7 @@
             <w:r>
               <w:fldChar w:fldCharType="end"/>
             </w:r>
-            <w:bookmarkEnd w:id="23"/>
+            <w:bookmarkEnd w:id="22"/>
           </w:p>
         </w:tc>
         <w:tc>
@@ -14396,7 +14424,7 @@
           </w:p>
         </w:tc>
       </w:tr>
-      <w:bookmarkEnd w:id="7"/>
+      <w:bookmarkEnd w:id="6"/>
     </w:tbl>
     <w:p>
       <w:pPr>
@@ -14424,7 +14452,7 @@
           <w:szCs w:val="28"/>
         </w:rPr>
       </w:pPr>
-      <w:bookmarkStart w:id="24" w:name="_Toc514710245"/>
+      <w:bookmarkStart w:id="23" w:name="_Toc514710245"/>
       <w:r>
         <w:rPr>
           <w:rFonts w:ascii="Times New Roman" w:hAnsi="Times New Roman" w:cs="Times New Roman"/>
@@ -14442,7 +14470,7 @@
         </w:rPr>
         <w:t xml:space="preserve"> preliminar</w:t>
       </w:r>
-      <w:bookmarkEnd w:id="24"/>
+      <w:bookmarkEnd w:id="23"/>
     </w:p>
     <w:p>
       <w:pPr>
@@ -15016,7 +15044,7 @@
           <w:sz w:val="24"/>
           <w:szCs w:val="24"/>
         </w:rPr>
-        <w:t>ocupando</w:t>
+        <w:t>ocupa</w:t>
       </w:r>
       <w:r>
         <w:rPr>
@@ -15650,7 +15678,25 @@
           <w:sz w:val="24"/>
           <w:szCs w:val="24"/>
         </w:rPr>
-        <w:t xml:space="preserve">situação, cabe a escolha entre os 3 últimos modelos </w:t>
+        <w:t xml:space="preserve">situação, cabe a escolha entre </w:t>
+      </w:r>
+      <w:r>
+        <w:rPr>
+          <w:rFonts w:ascii="Times New Roman" w:hAnsi="Times New Roman" w:cs="Times New Roman"/>
+          <w:color w:val="000000" w:themeColor="text1"/>
+          <w:sz w:val="24"/>
+          <w:szCs w:val="24"/>
+        </w:rPr>
+        <w:t>esses</w:t>
+      </w:r>
+      <w:r>
+        <w:rPr>
+          <w:rFonts w:ascii="Times New Roman" w:hAnsi="Times New Roman" w:cs="Times New Roman"/>
+          <w:color w:val="000000" w:themeColor="text1"/>
+          <w:sz w:val="24"/>
+          <w:szCs w:val="24"/>
+        </w:rPr>
+        <w:t xml:space="preserve"> modelos. Observando que o modelo </w:t>
       </w:r>
       <w:hyperlink w:anchor="tabela_08" w:history="1">
         <w:r>
@@ -15672,7 +15718,52 @@
           <w:sz w:val="24"/>
           <w:szCs w:val="24"/>
         </w:rPr>
-        <w:t xml:space="preserve">, </w:t>
+        <w:t xml:space="preserve"> apresenta as maiores dimensões físicas,</w:t>
+      </w:r>
+      <w:r>
+        <w:rPr>
+          <w:rFonts w:ascii="Times New Roman" w:hAnsi="Times New Roman" w:cs="Times New Roman"/>
+          <w:color w:val="000000" w:themeColor="text1"/>
+          <w:sz w:val="24"/>
+          <w:szCs w:val="24"/>
+        </w:rPr>
+        <w:t xml:space="preserve"> </w:t>
+      </w:r>
+      <w:r>
+        <w:rPr>
+          <w:rFonts w:ascii="Times New Roman" w:hAnsi="Times New Roman" w:cs="Times New Roman"/>
+          <w:color w:val="000000" w:themeColor="text1"/>
+          <w:sz w:val="24"/>
+          <w:szCs w:val="24"/>
+        </w:rPr>
+        <w:t>mas</w:t>
+      </w:r>
+      <w:r>
+        <w:rPr>
+          <w:rFonts w:ascii="Times New Roman" w:hAnsi="Times New Roman" w:cs="Times New Roman"/>
+          <w:color w:val="000000" w:themeColor="text1"/>
+          <w:sz w:val="24"/>
+          <w:szCs w:val="24"/>
+        </w:rPr>
+        <w:t xml:space="preserve"> possui maior mAh, garantindo </w:t>
+      </w:r>
+      <w:r>
+        <w:rPr>
+          <w:rFonts w:ascii="Times New Roman" w:hAnsi="Times New Roman" w:cs="Times New Roman"/>
+          <w:color w:val="000000" w:themeColor="text1"/>
+          <w:sz w:val="24"/>
+          <w:szCs w:val="24"/>
+        </w:rPr>
+        <w:t>maior</w:t>
+      </w:r>
+      <w:r>
+        <w:rPr>
+          <w:rFonts w:ascii="Times New Roman" w:hAnsi="Times New Roman" w:cs="Times New Roman"/>
+          <w:color w:val="000000" w:themeColor="text1"/>
+          <w:sz w:val="24"/>
+          <w:szCs w:val="24"/>
+        </w:rPr>
+        <w:t xml:space="preserve"> autonomia. Em contrapartida, o modelo </w:t>
       </w:r>
       <w:hyperlink w:anchor="tabela_13" w:history="1">
         <w:r>
@@ -15694,7 +15785,16 @@
           <w:sz w:val="24"/>
           <w:szCs w:val="24"/>
         </w:rPr>
-        <w:t xml:space="preserve"> e </w:t>
+        <w:t xml:space="preserve"> garante menor tamanho, apesar de possuir, também, </w:t>
+      </w:r>
+      <w:r>
+        <w:rPr>
+          <w:rFonts w:ascii="Times New Roman" w:hAnsi="Times New Roman" w:cs="Times New Roman"/>
+          <w:color w:val="000000" w:themeColor="text1"/>
+          <w:sz w:val="24"/>
+          <w:szCs w:val="24"/>
+        </w:rPr>
+        <w:t xml:space="preserve">significativa diminuição na autonomia. Por fim, resta o modelo </w:t>
       </w:r>
       <w:hyperlink w:anchor="tabela_16" w:history="1">
         <w:r>
@@ -15716,7 +15816,43 @@
           <w:sz w:val="24"/>
           <w:szCs w:val="24"/>
         </w:rPr>
-        <w:t xml:space="preserve">. Observando que o modelo </w:t>
+        <w:t xml:space="preserve"> que representa</w:t>
+      </w:r>
+      <w:r>
+        <w:rPr>
+          <w:rFonts w:ascii="Times New Roman" w:hAnsi="Times New Roman" w:cs="Times New Roman"/>
+          <w:color w:val="000000" w:themeColor="text1"/>
+          <w:sz w:val="24"/>
+          <w:szCs w:val="24"/>
+        </w:rPr>
+        <w:t xml:space="preserve"> </w:t>
+      </w:r>
+      <w:r>
+        <w:rPr>
+          <w:rFonts w:ascii="Times New Roman" w:hAnsi="Times New Roman" w:cs="Times New Roman"/>
+          <w:color w:val="000000" w:themeColor="text1"/>
+          <w:sz w:val="24"/>
+          <w:szCs w:val="24"/>
+        </w:rPr>
+        <w:t>equilíbrio entre os dois anteriores, por possuir uma autonomia mais razoável,</w:t>
+      </w:r>
+      <w:r>
+        <w:rPr>
+          <w:rFonts w:ascii="Times New Roman" w:hAnsi="Times New Roman" w:cs="Times New Roman"/>
+          <w:color w:val="000000" w:themeColor="text1"/>
+          <w:sz w:val="24"/>
+          <w:szCs w:val="24"/>
+        </w:rPr>
+        <w:t xml:space="preserve"> além de </w:t>
+      </w:r>
+      <w:r>
+        <w:rPr>
+          <w:rFonts w:ascii="Times New Roman" w:hAnsi="Times New Roman" w:cs="Times New Roman"/>
+          <w:color w:val="000000" w:themeColor="text1"/>
+          <w:sz w:val="24"/>
+          <w:szCs w:val="24"/>
+        </w:rPr>
+        <w:t xml:space="preserve">ser de menor tamanho e custo que o modelo </w:t>
       </w:r>
       <w:hyperlink w:anchor="tabela_08" w:history="1">
         <w:r>
@@ -15738,162 +15874,6 @@
           <w:sz w:val="24"/>
           <w:szCs w:val="24"/>
         </w:rPr>
-        <w:t xml:space="preserve"> apresenta as maiores dimensões físicas,</w:t>
-      </w:r>
-      <w:r>
-        <w:rPr>
-          <w:rFonts w:ascii="Times New Roman" w:hAnsi="Times New Roman" w:cs="Times New Roman"/>
-          <w:color w:val="000000" w:themeColor="text1"/>
-          <w:sz w:val="24"/>
-          <w:szCs w:val="24"/>
-        </w:rPr>
-        <w:t xml:space="preserve"> </w:t>
-      </w:r>
-      <w:r>
-        <w:rPr>
-          <w:rFonts w:ascii="Times New Roman" w:hAnsi="Times New Roman" w:cs="Times New Roman"/>
-          <w:color w:val="000000" w:themeColor="text1"/>
-          <w:sz w:val="24"/>
-          <w:szCs w:val="24"/>
-        </w:rPr>
-        <w:t>mas</w:t>
-      </w:r>
-      <w:r>
-        <w:rPr>
-          <w:rFonts w:ascii="Times New Roman" w:hAnsi="Times New Roman" w:cs="Times New Roman"/>
-          <w:color w:val="000000" w:themeColor="text1"/>
-          <w:sz w:val="24"/>
-          <w:szCs w:val="24"/>
-        </w:rPr>
-        <w:t xml:space="preserve"> possui maior mAh, garantindo </w:t>
-      </w:r>
-      <w:r>
-        <w:rPr>
-          <w:rFonts w:ascii="Times New Roman" w:hAnsi="Times New Roman" w:cs="Times New Roman"/>
-          <w:color w:val="000000" w:themeColor="text1"/>
-          <w:sz w:val="24"/>
-          <w:szCs w:val="24"/>
-        </w:rPr>
-        <w:t>maior</w:t>
-      </w:r>
-      <w:r>
-        <w:rPr>
-          <w:rFonts w:ascii="Times New Roman" w:hAnsi="Times New Roman" w:cs="Times New Roman"/>
-          <w:color w:val="000000" w:themeColor="text1"/>
-          <w:sz w:val="24"/>
-          <w:szCs w:val="24"/>
-        </w:rPr>
-        <w:t xml:space="preserve"> autonomia. Em contrapartida, o modelo </w:t>
-      </w:r>
-      <w:hyperlink w:anchor="tabela_13" w:history="1">
-        <w:r>
-          <w:rPr>
-            <w:rStyle w:val="Hyperlink"/>
-            <w:rFonts w:ascii="Times New Roman" w:hAnsi="Times New Roman" w:cs="Times New Roman"/>
-            <w:color w:val="000000" w:themeColor="text1"/>
-            <w:sz w:val="24"/>
-            <w:szCs w:val="24"/>
-            <w:u w:val="none"/>
-          </w:rPr>
-          <w:t>13</w:t>
-        </w:r>
-      </w:hyperlink>
-      <w:r>
-        <w:rPr>
-          <w:rFonts w:ascii="Times New Roman" w:hAnsi="Times New Roman" w:cs="Times New Roman"/>
-          <w:color w:val="000000" w:themeColor="text1"/>
-          <w:sz w:val="24"/>
-          <w:szCs w:val="24"/>
-        </w:rPr>
-        <w:t xml:space="preserve"> garante menor tamanho, apesar de possuir, também, </w:t>
-      </w:r>
-      <w:r>
-        <w:rPr>
-          <w:rFonts w:ascii="Times New Roman" w:hAnsi="Times New Roman" w:cs="Times New Roman"/>
-          <w:color w:val="000000" w:themeColor="text1"/>
-          <w:sz w:val="24"/>
-          <w:szCs w:val="24"/>
-        </w:rPr>
-        <w:t xml:space="preserve">significativa diminuição na autonomia. Por fim, resta o modelo </w:t>
-      </w:r>
-      <w:hyperlink w:anchor="tabela_16" w:history="1">
-        <w:r>
-          <w:rPr>
-            <w:rStyle w:val="Hyperlink"/>
-            <w:rFonts w:ascii="Times New Roman" w:hAnsi="Times New Roman" w:cs="Times New Roman"/>
-            <w:color w:val="000000" w:themeColor="text1"/>
-            <w:sz w:val="24"/>
-            <w:szCs w:val="24"/>
-            <w:u w:val="none"/>
-          </w:rPr>
-          <w:t>16</w:t>
-        </w:r>
-      </w:hyperlink>
-      <w:r>
-        <w:rPr>
-          <w:rFonts w:ascii="Times New Roman" w:hAnsi="Times New Roman" w:cs="Times New Roman"/>
-          <w:color w:val="000000" w:themeColor="text1"/>
-          <w:sz w:val="24"/>
-          <w:szCs w:val="24"/>
-        </w:rPr>
-        <w:t xml:space="preserve"> que representa</w:t>
-      </w:r>
-      <w:r>
-        <w:rPr>
-          <w:rFonts w:ascii="Times New Roman" w:hAnsi="Times New Roman" w:cs="Times New Roman"/>
-          <w:color w:val="000000" w:themeColor="text1"/>
-          <w:sz w:val="24"/>
-          <w:szCs w:val="24"/>
-        </w:rPr>
-        <w:t xml:space="preserve"> </w:t>
-      </w:r>
-      <w:r>
-        <w:rPr>
-          <w:rFonts w:ascii="Times New Roman" w:hAnsi="Times New Roman" w:cs="Times New Roman"/>
-          <w:color w:val="000000" w:themeColor="text1"/>
-          <w:sz w:val="24"/>
-          <w:szCs w:val="24"/>
-        </w:rPr>
-        <w:t>equilíbrio entre os dois anteriores, por possuir uma autonomia mais razoável,</w:t>
-      </w:r>
-      <w:r>
-        <w:rPr>
-          <w:rFonts w:ascii="Times New Roman" w:hAnsi="Times New Roman" w:cs="Times New Roman"/>
-          <w:color w:val="000000" w:themeColor="text1"/>
-          <w:sz w:val="24"/>
-          <w:szCs w:val="24"/>
-        </w:rPr>
-        <w:t xml:space="preserve"> além de </w:t>
-      </w:r>
-      <w:r>
-        <w:rPr>
-          <w:rFonts w:ascii="Times New Roman" w:hAnsi="Times New Roman" w:cs="Times New Roman"/>
-          <w:color w:val="000000" w:themeColor="text1"/>
-          <w:sz w:val="24"/>
-          <w:szCs w:val="24"/>
-        </w:rPr>
-        <w:t xml:space="preserve">ser de menor tamanho e custo que o modelo </w:t>
-      </w:r>
-      <w:hyperlink w:anchor="tabela_08" w:history="1">
-        <w:r>
-          <w:rPr>
-            <w:rStyle w:val="Hyperlink"/>
-            <w:rFonts w:ascii="Times New Roman" w:hAnsi="Times New Roman" w:cs="Times New Roman"/>
-            <w:color w:val="000000" w:themeColor="text1"/>
-            <w:sz w:val="24"/>
-            <w:szCs w:val="24"/>
-            <w:u w:val="none"/>
-          </w:rPr>
-          <w:t>08</w:t>
-        </w:r>
-      </w:hyperlink>
-      <w:r>
-        <w:rPr>
-          <w:rFonts w:ascii="Times New Roman" w:hAnsi="Times New Roman" w:cs="Times New Roman"/>
-          <w:color w:val="000000" w:themeColor="text1"/>
-          <w:sz w:val="24"/>
-          <w:szCs w:val="24"/>
-        </w:rPr>
         <w:t>.</w:t>
       </w:r>
     </w:p>
@@ -15925,7 +15905,7 @@
           <w:szCs w:val="24"/>
         </w:rPr>
       </w:pPr>
-      <w:bookmarkStart w:id="25" w:name="_Toc514710246"/>
+      <w:bookmarkStart w:id="24" w:name="_Toc514710246"/>
       <w:r>
         <w:rPr>
           <w:rFonts w:ascii="Times New Roman" w:hAnsi="Times New Roman" w:cs="Times New Roman"/>
@@ -15934,7 +15914,7 @@
         </w:rPr>
         <w:t>Escolha da bateria ideal</w:t>
       </w:r>
-      <w:bookmarkEnd w:id="25"/>
+      <w:bookmarkEnd w:id="24"/>
     </w:p>
     <w:p/>
     <w:p>
@@ -15960,7 +15940,23 @@
           <w:sz w:val="24"/>
           <w:szCs w:val="24"/>
         </w:rPr>
-        <w:t>bateria ideal foram analisados diversos fatores, e para a análise de cada</w:t>
+        <w:t xml:space="preserve">bateria ideal foram analisados </w:t>
+      </w:r>
+      <w:r>
+        <w:rPr>
+          <w:rFonts w:ascii="Times New Roman" w:hAnsi="Times New Roman" w:cs="Times New Roman"/>
+          <w:sz w:val="24"/>
+          <w:szCs w:val="24"/>
+        </w:rPr>
+        <w:t>novos</w:t>
+      </w:r>
+      <w:r>
+        <w:rPr>
+          <w:rFonts w:ascii="Times New Roman" w:hAnsi="Times New Roman" w:cs="Times New Roman"/>
+          <w:sz w:val="24"/>
+          <w:szCs w:val="24"/>
+        </w:rPr>
+        <w:t xml:space="preserve"> fatores, e para a análise de cada</w:t>
       </w:r>
       <w:r>
         <w:rPr>
@@ -15976,7 +15972,7 @@
           <w:sz w:val="24"/>
           <w:szCs w:val="24"/>
         </w:rPr>
-        <w:t xml:space="preserve"> foram realizados diversos procedimentos de pesquisa e testes práticos, respeitando as principais fontes de informação da placa e das bateiras</w:t>
+        <w:t xml:space="preserve"> foram realizados diversos procedimentos práticos</w:t>
       </w:r>
       <w:r>
         <w:rPr>
@@ -16008,7 +16004,23 @@
           <w:sz w:val="24"/>
           <w:szCs w:val="24"/>
         </w:rPr>
-        <w:t>fim de manter caráter verídico dos resultados encontrados.</w:t>
+        <w:t xml:space="preserve">fim de </w:t>
+      </w:r>
+      <w:r>
+        <w:rPr>
+          <w:rFonts w:ascii="Times New Roman" w:hAnsi="Times New Roman" w:cs="Times New Roman"/>
+          <w:sz w:val="24"/>
+          <w:szCs w:val="24"/>
+        </w:rPr>
+        <w:t>escolher o modelo de melhor rendimento para o projeto</w:t>
+      </w:r>
+      <w:r>
+        <w:rPr>
+          <w:rFonts w:ascii="Times New Roman" w:hAnsi="Times New Roman" w:cs="Times New Roman"/>
+          <w:sz w:val="24"/>
+          <w:szCs w:val="24"/>
+        </w:rPr>
+        <w:t>.</w:t>
       </w:r>
     </w:p>
     <w:p>
@@ -16016,6 +16028,7 @@
         <w:jc w:val="both"/>
         <w:rPr>
           <w:rFonts w:ascii="Times New Roman" w:hAnsi="Times New Roman" w:cs="Times New Roman"/>
+          <w:strike/>
           <w:sz w:val="24"/>
           <w:szCs w:val="24"/>
         </w:rPr>
@@ -16159,6 +16172,7 @@
       <w:r>
         <w:rPr>
           <w:rFonts w:ascii="Times New Roman" w:hAnsi="Times New Roman" w:cs="Times New Roman"/>
+          <w:strike/>
           <w:sz w:val="24"/>
           <w:szCs w:val="24"/>
         </w:rPr>
@@ -16167,6 +16181,7 @@
       <w:r>
         <w:rPr>
           <w:rFonts w:ascii="Times New Roman" w:hAnsi="Times New Roman" w:cs="Times New Roman"/>
+          <w:strike/>
           <w:sz w:val="24"/>
           <w:szCs w:val="24"/>
         </w:rPr>
@@ -16175,6 +16190,7 @@
       <w:r>
         <w:rPr>
           <w:rFonts w:ascii="Times New Roman" w:hAnsi="Times New Roman" w:cs="Times New Roman"/>
+          <w:strike/>
           <w:sz w:val="24"/>
           <w:szCs w:val="24"/>
         </w:rPr>
@@ -16183,6 +16199,7 @@
       <w:r>
         <w:rPr>
           <w:rFonts w:ascii="Times New Roman" w:hAnsi="Times New Roman" w:cs="Times New Roman"/>
+          <w:strike/>
           <w:sz w:val="24"/>
           <w:szCs w:val="24"/>
         </w:rPr>
@@ -16318,6 +16335,15 @@
         </w:rPr>
         <w:t>classificação da bateria. A bateria que alcançar o maior valor será a bateria ideal para o projeto.</w:t>
       </w:r>
+    </w:p>
+    <w:p>
+      <w:pPr>
+        <w:rPr>
+          <w:rFonts w:ascii="Times New Roman" w:hAnsi="Times New Roman" w:cs="Times New Roman"/>
+          <w:sz w:val="24"/>
+          <w:szCs w:val="24"/>
+        </w:rPr>
+      </w:pPr>
     </w:p>
     <w:p>
       <w:pPr>
@@ -16336,7 +16362,7 @@
           <w:rFonts w:ascii="Times New Roman" w:hAnsi="Times New Roman" w:cs="Times New Roman"/>
         </w:rPr>
       </w:pPr>
-      <w:bookmarkStart w:id="26" w:name="_Toc514710247"/>
+      <w:bookmarkStart w:id="25" w:name="_Toc514710247"/>
       <w:r>
         <w:rPr>
           <w:rFonts w:ascii="Times New Roman" w:hAnsi="Times New Roman" w:cs="Times New Roman"/>
@@ -16356,7 +16382,7 @@
         </w:rPr>
         <w:t>8266</w:t>
       </w:r>
-      <w:bookmarkEnd w:id="26"/>
+      <w:bookmarkEnd w:id="25"/>
     </w:p>
     <w:p>
       <w:pPr>
@@ -17005,7 +17031,7 @@
           <w:sz w:val="28"/>
         </w:rPr>
       </w:pPr>
-      <w:bookmarkStart w:id="27" w:name="_Toc514710248"/>
+      <w:bookmarkStart w:id="26" w:name="_Toc514710248"/>
       <w:r>
         <w:rPr>
           <w:rFonts w:ascii="Times New Roman" w:hAnsi="Times New Roman" w:cs="Times New Roman"/>
@@ -17048,7 +17074,7 @@
         </w:rPr>
         <w:t>a</w:t>
       </w:r>
-      <w:bookmarkEnd w:id="27"/>
+      <w:bookmarkEnd w:id="26"/>
     </w:p>
     <w:p/>
     <w:p>
@@ -17653,6 +17679,46 @@
     </w:p>
     <w:p>
       <w:pPr>
+        <w:pStyle w:val="Ttulo1"/>
+        <w:ind w:firstLine="360"/>
+        <w:rPr>
+          <w:rFonts w:ascii="Times New Roman" w:hAnsi="Times New Roman" w:cs="Times New Roman"/>
+          <w:sz w:val="24"/>
+          <w:szCs w:val="24"/>
+        </w:rPr>
+      </w:pPr>
+      <w:r>
+        <w:rPr>
+          <w:rFonts w:ascii="Times New Roman" w:hAnsi="Times New Roman" w:cs="Times New Roman"/>
+          <w:sz w:val="24"/>
+          <w:szCs w:val="24"/>
+        </w:rPr>
+        <w:lastRenderedPageBreak/>
+        <w:t>Resultado final – Modelo de bateria</w:t>
+      </w:r>
+    </w:p>
+    <w:p>
+      <w:pPr>
+        <w:jc w:val="both"/>
+        <w:rPr>
+          <w:rFonts w:ascii="Times New Roman" w:hAnsi="Times New Roman" w:cs="Times New Roman"/>
+          <w:b/>
+          <w:sz w:val="28"/>
+        </w:rPr>
+      </w:pPr>
+    </w:p>
+    <w:p>
+      <w:pPr>
+        <w:jc w:val="both"/>
+        <w:rPr>
+          <w:rFonts w:ascii="Times New Roman" w:hAnsi="Times New Roman" w:cs="Times New Roman"/>
+          <w:b/>
+          <w:sz w:val="28"/>
+        </w:rPr>
+      </w:pPr>
+    </w:p>
+    <w:p>
+      <w:pPr>
         <w:jc w:val="both"/>
         <w:rPr>
           <w:rFonts w:ascii="Times New Roman" w:hAnsi="Times New Roman" w:cs="Times New Roman"/>
@@ -17676,7 +17742,7 @@
           <w:sz w:val="28"/>
         </w:rPr>
       </w:pPr>
-      <w:bookmarkStart w:id="28" w:name="_Toc514710249"/>
+      <w:bookmarkStart w:id="27" w:name="_Toc514710249"/>
       <w:r>
         <w:rPr>
           <w:rFonts w:ascii="Times New Roman" w:hAnsi="Times New Roman" w:cs="Times New Roman"/>
@@ -17685,7 +17751,7 @@
         </w:rPr>
         <w:t>Junho</w:t>
       </w:r>
-      <w:bookmarkEnd w:id="28"/>
+      <w:bookmarkEnd w:id="27"/>
     </w:p>
     <w:p>
       <w:pPr>
@@ -17711,7 +17777,7 @@
           <w:sz w:val="28"/>
         </w:rPr>
       </w:pPr>
-      <w:bookmarkStart w:id="29" w:name="_Toc514710250"/>
+      <w:bookmarkStart w:id="28" w:name="_Toc514710250"/>
       <w:r>
         <w:rPr>
           <w:rFonts w:ascii="Times New Roman" w:hAnsi="Times New Roman" w:cs="Times New Roman"/>
@@ -17720,7 +17786,7 @@
         </w:rPr>
         <w:t>Julho</w:t>
       </w:r>
-      <w:bookmarkEnd w:id="29"/>
+      <w:bookmarkEnd w:id="28"/>
     </w:p>
     <w:p>
       <w:pPr>
@@ -17746,7 +17812,7 @@
           <w:sz w:val="28"/>
         </w:rPr>
       </w:pPr>
-      <w:bookmarkStart w:id="30" w:name="_Toc514710251"/>
+      <w:bookmarkStart w:id="29" w:name="_Toc514710251"/>
       <w:r>
         <w:rPr>
           <w:rFonts w:ascii="Times New Roman" w:hAnsi="Times New Roman" w:cs="Times New Roman"/>
@@ -17755,7 +17821,7 @@
         </w:rPr>
         <w:t>Agosto</w:t>
       </w:r>
-      <w:bookmarkEnd w:id="30"/>
+      <w:bookmarkEnd w:id="29"/>
     </w:p>
     <w:p>
       <w:pPr>
@@ -17781,7 +17847,7 @@
           <w:sz w:val="28"/>
         </w:rPr>
       </w:pPr>
-      <w:bookmarkStart w:id="31" w:name="_Toc514710252"/>
+      <w:bookmarkStart w:id="30" w:name="_Toc514710252"/>
       <w:r>
         <w:rPr>
           <w:rFonts w:ascii="Times New Roman" w:hAnsi="Times New Roman" w:cs="Times New Roman"/>
@@ -17790,7 +17856,7 @@
         </w:rPr>
         <w:t>Setembro</w:t>
       </w:r>
-      <w:bookmarkEnd w:id="31"/>
+      <w:bookmarkEnd w:id="30"/>
     </w:p>
     <w:p>
       <w:pPr>
@@ -17816,7 +17882,7 @@
           <w:sz w:val="28"/>
         </w:rPr>
       </w:pPr>
-      <w:bookmarkStart w:id="32" w:name="_Toc514710253"/>
+      <w:bookmarkStart w:id="31" w:name="_Toc514710253"/>
       <w:r>
         <w:rPr>
           <w:rFonts w:ascii="Times New Roman" w:hAnsi="Times New Roman" w:cs="Times New Roman"/>
@@ -17825,7 +17891,7 @@
         </w:rPr>
         <w:t>Outubro</w:t>
       </w:r>
-      <w:bookmarkEnd w:id="32"/>
+      <w:bookmarkEnd w:id="31"/>
     </w:p>
     <w:p>
       <w:pPr>
@@ -17851,7 +17917,7 @@
           <w:sz w:val="28"/>
         </w:rPr>
       </w:pPr>
-      <w:bookmarkStart w:id="33" w:name="_Toc514710254"/>
+      <w:bookmarkStart w:id="32" w:name="_Toc514710254"/>
       <w:r>
         <w:rPr>
           <w:rFonts w:ascii="Times New Roman" w:hAnsi="Times New Roman" w:cs="Times New Roman"/>
@@ -17860,7 +17926,7 @@
         </w:rPr>
         <w:t>Novembro</w:t>
       </w:r>
-      <w:bookmarkEnd w:id="33"/>
+      <w:bookmarkEnd w:id="32"/>
     </w:p>
     <w:p>
       <w:pPr>
@@ -17894,7 +17960,7 @@
         </w:rPr>
         <w:t xml:space="preserve"> </w:t>
       </w:r>
-      <w:bookmarkStart w:id="34" w:name="_Toc514710255"/>
+      <w:bookmarkStart w:id="33" w:name="_Toc514710255"/>
       <w:r>
         <w:rPr>
           <w:rFonts w:ascii="Times New Roman" w:hAnsi="Times New Roman" w:cs="Times New Roman"/>
@@ -17903,7 +17969,7 @@
         </w:rPr>
         <w:t>Dezembro</w:t>
       </w:r>
-      <w:bookmarkEnd w:id="34"/>
+      <w:bookmarkEnd w:id="33"/>
     </w:p>
     <w:p>
       <w:pPr>
@@ -17937,7 +18003,7 @@
         </w:rPr>
         <w:t xml:space="preserve"> </w:t>
       </w:r>
-      <w:bookmarkStart w:id="35" w:name="_Toc514710256"/>
+      <w:bookmarkStart w:id="34" w:name="_Toc514710256"/>
       <w:r>
         <w:rPr>
           <w:rFonts w:ascii="Times New Roman" w:hAnsi="Times New Roman" w:cs="Times New Roman"/>
@@ -17946,7 +18012,7 @@
         </w:rPr>
         <w:t>Janeiro</w:t>
       </w:r>
-      <w:bookmarkEnd w:id="35"/>
+      <w:bookmarkEnd w:id="34"/>
     </w:p>
     <w:p>
       <w:pPr>
@@ -17980,7 +18046,7 @@
         </w:rPr>
         <w:t xml:space="preserve"> </w:t>
       </w:r>
-      <w:bookmarkStart w:id="36" w:name="_Toc514710257"/>
+      <w:bookmarkStart w:id="35" w:name="_Toc514710257"/>
       <w:r>
         <w:rPr>
           <w:rFonts w:ascii="Times New Roman" w:hAnsi="Times New Roman" w:cs="Times New Roman"/>
@@ -17989,6 +18055,41 @@
         </w:rPr>
         <w:t>Fevereiro</w:t>
       </w:r>
+      <w:bookmarkEnd w:id="35"/>
+    </w:p>
+    <w:p>
+      <w:pPr>
+        <w:jc w:val="both"/>
+        <w:outlineLvl w:val="0"/>
+        <w:rPr>
+          <w:rFonts w:ascii="Times New Roman" w:hAnsi="Times New Roman" w:cs="Times New Roman"/>
+          <w:b/>
+          <w:sz w:val="28"/>
+        </w:rPr>
+      </w:pPr>
+    </w:p>
+    <w:p>
+      <w:pPr>
+        <w:jc w:val="both"/>
+        <w:outlineLvl w:val="0"/>
+        <w:rPr>
+          <w:rFonts w:ascii="Times New Roman" w:hAnsi="Times New Roman" w:cs="Times New Roman"/>
+          <w:b/>
+          <w:sz w:val="28"/>
+        </w:rPr>
+      </w:pPr>
+    </w:p>
+    <w:p>
+      <w:pPr>
+        <w:jc w:val="both"/>
+        <w:outlineLvl w:val="0"/>
+        <w:rPr>
+          <w:rFonts w:ascii="Times New Roman" w:hAnsi="Times New Roman" w:cs="Times New Roman"/>
+          <w:b/>
+          <w:sz w:val="28"/>
+        </w:rPr>
+      </w:pPr>
+      <w:bookmarkStart w:id="36" w:name="_GoBack"/>
       <w:bookmarkEnd w:id="36"/>
     </w:p>
     <w:p>
@@ -18081,39 +18182,6 @@
     </w:p>
     <w:p>
       <w:pPr>
-        <w:jc w:val="both"/>
-        <w:outlineLvl w:val="0"/>
-        <w:rPr>
-          <w:rFonts w:ascii="Times New Roman" w:hAnsi="Times New Roman" w:cs="Times New Roman"/>
-          <w:b/>
-          <w:sz w:val="28"/>
-        </w:rPr>
-      </w:pPr>
-    </w:p>
-    <w:p>
-      <w:pPr>
-        <w:jc w:val="both"/>
-        <w:outlineLvl w:val="0"/>
-        <w:rPr>
-          <w:rFonts w:ascii="Times New Roman" w:hAnsi="Times New Roman" w:cs="Times New Roman"/>
-          <w:b/>
-          <w:sz w:val="28"/>
-        </w:rPr>
-      </w:pPr>
-    </w:p>
-    <w:p>
-      <w:pPr>
-        <w:jc w:val="both"/>
-        <w:outlineLvl w:val="0"/>
-        <w:rPr>
-          <w:rFonts w:ascii="Times New Roman" w:hAnsi="Times New Roman" w:cs="Times New Roman"/>
-          <w:b/>
-          <w:sz w:val="28"/>
-        </w:rPr>
-      </w:pPr>
-    </w:p>
-    <w:p>
-      <w:pPr>
         <w:pStyle w:val="Ttulo1"/>
         <w:ind w:firstLine="360"/>
         <w:rPr>
@@ -18131,7 +18199,6 @@
           <w:color w:val="000000" w:themeColor="text1"/>
           <w:sz w:val="28"/>
         </w:rPr>
-        <w:lastRenderedPageBreak/>
         <w:t>REFERÊNCIAS</w:t>
       </w:r>
       <w:bookmarkEnd w:id="37"/>
@@ -18223,6 +18290,7 @@
                 <w:rPr>
                   <w:rStyle w:val="Hyperlink"/>
                   <w:rFonts w:ascii="Times New Roman" w:hAnsi="Times New Roman" w:cs="Times New Roman"/>
+                  <w:i/>
                   <w:color w:val="000000" w:themeColor="text1"/>
                   <w:u w:val="none"/>
                 </w:rPr>
@@ -19801,7 +19869,6 @@
                 <w:sz w:val="24"/>
                 <w:szCs w:val="24"/>
               </w:rPr>
-              <w:lastRenderedPageBreak/>
               <w:t>[</w:t>
             </w:r>
             <w:bookmarkStart w:id="50" w:name="modelo_13"/>
@@ -22426,7 +22493,7 @@
 </file>
 
 <file path=customXml/itemProps1.xml><?xml version="1.0" encoding="utf-8"?>
-<ds:datastoreItem xmlns:ds="http://schemas.openxmlformats.org/officeDocument/2006/customXml" ds:itemID="{200098DA-BD54-4F66-87D5-EBBD48285854}">
+<ds:datastoreItem xmlns:ds="http://schemas.openxmlformats.org/officeDocument/2006/customXml" ds:itemID="{FB832B97-130A-47A9-85D9-7ECA887C05EC}">
   <ds:schemaRefs>
     <ds:schemaRef ds:uri="http://schemas.openxmlformats.org/officeDocument/2006/bibliography"/>
   </ds:schemaRefs>

</xml_diff>